<commit_message>
Added drag and drop functionality
</commit_message>
<xml_diff>
--- a/assets/Music Mixer Dev Notes.docx
+++ b/assets/Music Mixer Dev Notes.docx
@@ -49,40 +49,7 @@
           <w:b/>
           <w:sz w:val="28"/>
         </w:rPr>
-        <w:t>Layout</w:t>
-      </w:r>
-    </w:p>
-    <w:p>
-      <w:pPr>
-        <w:pStyle w:val="ListParagraph"/>
-        <w:numPr>
-          <w:ilvl w:val="0"/>
-          <w:numId w:val="3"/>
-        </w:numPr>
-        <w:rPr>
-          <w:sz w:val="24"/>
-        </w:rPr>
-      </w:pPr>
-      <w:r>
-        <w:rPr>
-          <w:sz w:val="24"/>
-        </w:rPr>
-        <w:t>Change layout to make most sense and look as appealing as possible once everything is in place and programmed properly.</w:t>
-      </w:r>
-    </w:p>
-    <w:p>
-      <w:pPr>
-        <w:rPr>
-          <w:b/>
-          <w:sz w:val="28"/>
-        </w:rPr>
-      </w:pPr>
-      <w:r>
-        <w:rPr>
-          <w:b/>
-          <w:sz w:val="28"/>
-        </w:rPr>
-        <w:t>Stage</w:t>
+        <w:t>Instruments</w:t>
       </w:r>
     </w:p>
     <w:p>
@@ -93,44 +60,15 @@
           <w:numId w:val="1"/>
         </w:numPr>
         <w:rPr>
-          <w:sz w:val="24"/>
-        </w:rPr>
-      </w:pPr>
-      <w:r>
-        <w:rPr>
-          <w:sz w:val="24"/>
-        </w:rPr>
-        <w:t>Find solution to sizing issue (</w:t>
-      </w:r>
-      <w:r>
-        <w:rPr>
-          <w:sz w:val="24"/>
-        </w:rPr>
-        <w:t xml:space="preserve">currently </w:t>
-      </w:r>
-      <w:r>
-        <w:rPr>
-          <w:sz w:val="24"/>
-        </w:rPr>
-        <w:t>will only be proper size if given fixed dimensions in HTML</w:t>
-      </w:r>
-      <w:r>
-        <w:rPr>
-          <w:sz w:val="24"/>
-        </w:rPr>
-        <w:t>, doesn’t allow it to be responsive</w:t>
-      </w:r>
-      <w:r>
-        <w:rPr>
-          <w:sz w:val="24"/>
-        </w:rPr>
-        <w:t>)</w:t>
-      </w:r>
-      <w:r>
-        <w:rPr>
-          <w:sz w:val="24"/>
-        </w:rPr>
-        <w:t>.</w:t>
+          <w:b/>
+          <w:sz w:val="24"/>
+        </w:rPr>
+      </w:pPr>
+      <w:r>
+        <w:rPr>
+          <w:sz w:val="24"/>
+        </w:rPr>
+        <w:t>Remove images on drums in icon drawer, only display when on the stage.</w:t>
       </w:r>
     </w:p>
     <w:p>
@@ -141,31 +79,15 @@
           <w:numId w:val="1"/>
         </w:numPr>
         <w:rPr>
-          <w:sz w:val="24"/>
-        </w:rPr>
-      </w:pPr>
-      <w:r>
-        <w:rPr>
-          <w:sz w:val="24"/>
-        </w:rPr>
-        <w:t>Add a border when an instrument is dragged within its bounds.</w:t>
-      </w:r>
-      <w:bookmarkStart w:id="0" w:name="_GoBack"/>
-      <w:bookmarkEnd w:id="0"/>
-    </w:p>
-    <w:p>
-      <w:pPr>
-        <w:rPr>
-          <w:b/>
-          <w:sz w:val="28"/>
-        </w:rPr>
-      </w:pPr>
-      <w:r>
-        <w:rPr>
-          <w:b/>
-          <w:sz w:val="28"/>
-        </w:rPr>
-        <w:t>Instruments</w:t>
+          <w:b/>
+          <w:sz w:val="24"/>
+        </w:rPr>
+      </w:pPr>
+      <w:r>
+        <w:rPr>
+          <w:sz w:val="24"/>
+        </w:rPr>
+        <w:t>Add icon to country drum, fix transparency issue on metal drum.</w:t>
       </w:r>
     </w:p>
     <w:p>
@@ -184,7 +106,7 @@
         <w:rPr>
           <w:sz w:val="24"/>
         </w:rPr>
-        <w:t>Remove images on drums in icon drawer, only display when on the stage.</w:t>
+        <w:t>Allow drag and drop to the stage replacing the instrument from the same instrument group that is currently playing.</w:t>
       </w:r>
     </w:p>
     <w:p>
@@ -203,88 +125,6 @@
         <w:rPr>
           <w:sz w:val="24"/>
         </w:rPr>
-        <w:t>Allow drag and drop to the stage (automatically placed in correct position when dragged within stage area).</w:t>
-      </w:r>
-    </w:p>
-    <w:p>
-      <w:pPr>
-        <w:pStyle w:val="ListParagraph"/>
-        <w:numPr>
-          <w:ilvl w:val="0"/>
-          <w:numId w:val="1"/>
-        </w:numPr>
-        <w:rPr>
-          <w:b/>
-          <w:sz w:val="24"/>
-        </w:rPr>
-      </w:pPr>
-      <w:r>
-        <w:rPr>
-          <w:sz w:val="24"/>
-        </w:rPr>
-        <w:t>Allow drag and drop off the stage.</w:t>
-      </w:r>
-    </w:p>
-    <w:p>
-      <w:pPr>
-        <w:pStyle w:val="ListParagraph"/>
-        <w:numPr>
-          <w:ilvl w:val="0"/>
-          <w:numId w:val="1"/>
-        </w:numPr>
-        <w:rPr>
-          <w:b/>
-          <w:sz w:val="24"/>
-        </w:rPr>
-      </w:pPr>
-      <w:r>
-        <w:rPr>
-          <w:sz w:val="24"/>
-        </w:rPr>
-        <w:t>Allow drag and drop to the stage</w:t>
-      </w:r>
-      <w:r>
-        <w:rPr>
-          <w:sz w:val="24"/>
-        </w:rPr>
-        <w:t xml:space="preserve"> replacing the instrument from the same instrument group that is currently playing.</w:t>
-      </w:r>
-    </w:p>
-    <w:p>
-      <w:pPr>
-        <w:pStyle w:val="ListParagraph"/>
-        <w:numPr>
-          <w:ilvl w:val="0"/>
-          <w:numId w:val="1"/>
-        </w:numPr>
-        <w:rPr>
-          <w:b/>
-          <w:sz w:val="24"/>
-        </w:rPr>
-      </w:pPr>
-      <w:r>
-        <w:rPr>
-          <w:sz w:val="24"/>
-        </w:rPr>
-        <w:t>Increase size when being dragged and dropped.</w:t>
-      </w:r>
-    </w:p>
-    <w:p>
-      <w:pPr>
-        <w:pStyle w:val="ListParagraph"/>
-        <w:numPr>
-          <w:ilvl w:val="0"/>
-          <w:numId w:val="1"/>
-        </w:numPr>
-        <w:rPr>
-          <w:b/>
-          <w:sz w:val="24"/>
-        </w:rPr>
-      </w:pPr>
-      <w:r>
-        <w:rPr>
-          <w:sz w:val="24"/>
-        </w:rPr>
         <w:t>Animate on stage while playing.</w:t>
       </w:r>
     </w:p>
@@ -355,13 +195,7 @@
         <w:rPr>
           <w:sz w:val="24"/>
         </w:rPr>
-        <w:t>Start playing according sound when an instrument is on the stage</w:t>
-      </w:r>
-      <w:r>
-        <w:rPr>
-          <w:sz w:val="24"/>
-        </w:rPr>
-        <w:t xml:space="preserve"> (only plays once the current bar is completed).</w:t>
+        <w:t>Start playing according sound when an instrument is on the stage (only plays once the current bar is completed).</w:t>
       </w:r>
     </w:p>
     <w:p>
@@ -389,6 +223,7 @@
           <w:sz w:val="28"/>
         </w:rPr>
       </w:pPr>
+      <w:bookmarkStart w:id="0" w:name="_Hlk3098506"/>
       <w:r>
         <w:rPr>
           <w:b/>
@@ -397,6 +232,7 @@
         <w:t>Lights</w:t>
       </w:r>
     </w:p>
+    <w:bookmarkEnd w:id="0"/>
     <w:p>
       <w:pPr>
         <w:pStyle w:val="ListParagraph"/>
@@ -425,59 +261,6 @@
       <w:pPr>
         <w:rPr>
           <w:b/>
-          <w:sz w:val="32"/>
-          <w:u w:val="single"/>
-        </w:rPr>
-      </w:pPr>
-    </w:p>
-    <w:p>
-      <w:pPr>
-        <w:rPr>
-          <w:b/>
-          <w:sz w:val="32"/>
-          <w:u w:val="single"/>
-        </w:rPr>
-      </w:pPr>
-    </w:p>
-    <w:p>
-      <w:pPr>
-        <w:rPr>
-          <w:b/>
-          <w:sz w:val="32"/>
-          <w:u w:val="single"/>
-        </w:rPr>
-      </w:pPr>
-    </w:p>
-    <w:p>
-      <w:pPr>
-        <w:rPr>
-          <w:b/>
-          <w:sz w:val="32"/>
-          <w:u w:val="single"/>
-        </w:rPr>
-      </w:pPr>
-      <w:r>
-        <w:rPr>
-          <w:b/>
-          <w:sz w:val="32"/>
-          <w:u w:val="single"/>
-        </w:rPr>
-        <w:lastRenderedPageBreak/>
-        <w:t>Research / Ideas</w:t>
-      </w:r>
-      <w:r>
-        <w:rPr>
-          <w:b/>
-          <w:sz w:val="32"/>
-          <w:u w:val="single"/>
-        </w:rPr>
-        <w:t>:</w:t>
-      </w:r>
-    </w:p>
-    <w:p>
-      <w:pPr>
-        <w:rPr>
-          <w:b/>
           <w:sz w:val="28"/>
         </w:rPr>
       </w:pPr>
@@ -486,7 +269,7 @@
           <w:b/>
           <w:sz w:val="28"/>
         </w:rPr>
-        <w:t>Drag Events</w:t>
+        <w:t>Extras</w:t>
       </w:r>
     </w:p>
     <w:p>
@@ -497,32 +280,134 @@
           <w:numId w:val="4"/>
         </w:numPr>
         <w:rPr>
-          <w:sz w:val="24"/>
-        </w:rPr>
-      </w:pPr>
-      <w:r>
-        <w:rPr>
-          <w:sz w:val="24"/>
-        </w:rPr>
-        <w:t xml:space="preserve">drag </w:t>
-      </w:r>
-      <w:r>
-        <w:rPr>
-          <w:rFonts w:ascii="Arial" w:hAnsi="Arial" w:cs="Arial"/>
-          <w:color w:val="333333"/>
-          <w:spacing w:val="-1"/>
-          <w:shd w:val="clear" w:color="auto" w:fill="FFFFFF"/>
-        </w:rPr>
-        <w:t>event is fired every few hundred milliseconds</w:t>
-      </w:r>
-      <w:r>
-        <w:rPr>
-          <w:rFonts w:ascii="Arial" w:hAnsi="Arial" w:cs="Arial"/>
-          <w:color w:val="333333"/>
-          <w:spacing w:val="-1"/>
-          <w:shd w:val="clear" w:color="auto" w:fill="FFFFFF"/>
-        </w:rPr>
-        <w:t xml:space="preserve"> as the user drags an element.</w:t>
+          <w:b/>
+          <w:sz w:val="28"/>
+        </w:rPr>
+      </w:pPr>
+      <w:r>
+        <w:rPr>
+          <w:sz w:val="24"/>
+        </w:rPr>
+        <w:t xml:space="preserve">Add instruction button that will display instructions in a </w:t>
+      </w:r>
+      <w:proofErr w:type="gramStart"/>
+      <w:r>
+        <w:rPr>
+          <w:sz w:val="24"/>
+        </w:rPr>
+        <w:t>pop up</w:t>
+      </w:r>
+      <w:proofErr w:type="gramEnd"/>
+      <w:r>
+        <w:rPr>
+          <w:sz w:val="24"/>
+        </w:rPr>
+        <w:t xml:space="preserve"> window.</w:t>
+      </w:r>
+    </w:p>
+    <w:p>
+      <w:pPr>
+        <w:rPr>
+          <w:sz w:val="24"/>
+        </w:rPr>
+      </w:pPr>
+    </w:p>
+    <w:p>
+      <w:pPr>
+        <w:rPr>
+          <w:b/>
+          <w:sz w:val="32"/>
+          <w:u w:val="single"/>
+        </w:rPr>
+      </w:pPr>
+    </w:p>
+    <w:p>
+      <w:pPr>
+        <w:rPr>
+          <w:b/>
+          <w:sz w:val="32"/>
+          <w:u w:val="single"/>
+        </w:rPr>
+      </w:pPr>
+    </w:p>
+    <w:p>
+      <w:pPr>
+        <w:rPr>
+          <w:b/>
+          <w:sz w:val="32"/>
+          <w:u w:val="single"/>
+        </w:rPr>
+      </w:pPr>
+    </w:p>
+    <w:p>
+      <w:pPr>
+        <w:rPr>
+          <w:b/>
+          <w:sz w:val="32"/>
+          <w:u w:val="single"/>
+        </w:rPr>
+      </w:pPr>
+    </w:p>
+    <w:p>
+      <w:pPr>
+        <w:rPr>
+          <w:b/>
+          <w:sz w:val="32"/>
+          <w:u w:val="single"/>
+        </w:rPr>
+      </w:pPr>
+    </w:p>
+    <w:p>
+      <w:pPr>
+        <w:rPr>
+          <w:b/>
+          <w:sz w:val="32"/>
+          <w:u w:val="single"/>
+        </w:rPr>
+      </w:pPr>
+    </w:p>
+    <w:p>
+      <w:pPr>
+        <w:rPr>
+          <w:b/>
+          <w:sz w:val="32"/>
+          <w:u w:val="single"/>
+        </w:rPr>
+      </w:pPr>
+    </w:p>
+    <w:p>
+      <w:pPr>
+        <w:rPr>
+          <w:b/>
+          <w:sz w:val="32"/>
+          <w:u w:val="single"/>
+        </w:rPr>
+      </w:pPr>
+      <w:bookmarkStart w:id="1" w:name="_GoBack"/>
+      <w:bookmarkEnd w:id="1"/>
+      <w:r>
+        <w:rPr>
+          <w:b/>
+          <w:sz w:val="32"/>
+          <w:u w:val="single"/>
+        </w:rPr>
+        <w:lastRenderedPageBreak/>
+        <w:t>Research / Ideas:</w:t>
+      </w:r>
+    </w:p>
+    <w:p>
+      <w:pPr>
+        <w:rPr>
+          <w:b/>
+          <w:sz w:val="28"/>
+        </w:rPr>
+      </w:pPr>
+      <w:r>
+        <w:rPr>
+          <w:b/>
+          <w:sz w:val="28"/>
+        </w:rPr>
+        <w:t>Drag Events</w:t>
       </w:r>
     </w:p>
     <w:p>
@@ -536,19 +421,20 @@
           <w:sz w:val="24"/>
         </w:rPr>
       </w:pPr>
-      <w:proofErr w:type="spellStart"/>
-      <w:r>
-        <w:rPr>
-          <w:sz w:val="24"/>
-        </w:rPr>
-        <w:t>dragend</w:t>
-      </w:r>
-      <w:proofErr w:type="spellEnd"/>
-      <w:r>
-        <w:rPr>
-          <w:sz w:val="24"/>
-        </w:rPr>
-        <w:t xml:space="preserve"> event is fired when the user releases the mouse button, ending the drag operation.</w:t>
+      <w:r>
+        <w:rPr>
+          <w:sz w:val="24"/>
+        </w:rPr>
+        <w:t xml:space="preserve">drag </w:t>
+      </w:r>
+      <w:r>
+        <w:rPr>
+          <w:rFonts w:ascii="Arial" w:hAnsi="Arial" w:cs="Arial"/>
+          <w:color w:val="333333"/>
+          <w:spacing w:val="-1"/>
+          <w:shd w:val="clear" w:color="auto" w:fill="FFFFFF"/>
+        </w:rPr>
+        <w:t>event is fired every few hundred milliseconds as the user drags an element.</w:t>
       </w:r>
     </w:p>
     <w:p>
@@ -567,32 +453,14 @@
         <w:rPr>
           <w:sz w:val="24"/>
         </w:rPr>
-        <w:t>dragenter</w:t>
+        <w:t>dragend</w:t>
       </w:r>
       <w:proofErr w:type="spellEnd"/>
       <w:r>
         <w:rPr>
           <w:sz w:val="24"/>
         </w:rPr>
-        <w:t xml:space="preserve"> </w:t>
-      </w:r>
-      <w:r>
-        <w:rPr>
-          <w:rFonts w:ascii="Arial" w:hAnsi="Arial" w:cs="Arial"/>
-          <w:color w:val="333333"/>
-          <w:spacing w:val="-1"/>
-          <w:shd w:val="clear" w:color="auto" w:fill="FFFFFF"/>
-        </w:rPr>
-        <w:t>event is fired when</w:t>
-      </w:r>
-      <w:r>
-        <w:rPr>
-          <w:rFonts w:ascii="Arial" w:hAnsi="Arial" w:cs="Arial"/>
-          <w:color w:val="333333"/>
-          <w:spacing w:val="-1"/>
-          <w:shd w:val="clear" w:color="auto" w:fill="FFFFFF"/>
-        </w:rPr>
-        <w:t xml:space="preserve"> the element is dragged into a valid drop area.</w:t>
+        <w:t xml:space="preserve"> event is fired when the user releases the mouse button, ending the drag operation.</w:t>
       </w:r>
     </w:p>
     <w:p>
@@ -609,40 +477,25 @@
       <w:proofErr w:type="spellStart"/>
       <w:r>
         <w:rPr>
+          <w:sz w:val="24"/>
+        </w:rPr>
+        <w:t>dragenter</w:t>
+      </w:r>
+      <w:proofErr w:type="spellEnd"/>
+      <w:r>
+        <w:rPr>
+          <w:sz w:val="24"/>
+        </w:rPr>
+        <w:t xml:space="preserve"> </w:t>
+      </w:r>
+      <w:r>
+        <w:rPr>
           <w:rFonts w:ascii="Arial" w:hAnsi="Arial" w:cs="Arial"/>
           <w:color w:val="333333"/>
           <w:spacing w:val="-1"/>
           <w:shd w:val="clear" w:color="auto" w:fill="FFFFFF"/>
         </w:rPr>
-        <w:t>dragexit</w:t>
-      </w:r>
-      <w:proofErr w:type="spellEnd"/>
-      <w:r>
-        <w:rPr>
-          <w:rFonts w:ascii="Arial" w:hAnsi="Arial" w:cs="Arial"/>
-          <w:color w:val="333333"/>
-          <w:spacing w:val="-1"/>
-          <w:shd w:val="clear" w:color="auto" w:fill="FFFFFF"/>
-        </w:rPr>
-        <w:t xml:space="preserve"> </w:t>
-      </w:r>
-      <w:r>
-        <w:rPr>
-          <w:rFonts w:ascii="Arial" w:hAnsi="Arial" w:cs="Arial"/>
-          <w:color w:val="333333"/>
-          <w:spacing w:val="-1"/>
-          <w:shd w:val="clear" w:color="auto" w:fill="FFFFFF"/>
-        </w:rPr>
-        <w:t>event is fired when</w:t>
-      </w:r>
-      <w:r>
-        <w:rPr>
-          <w:rFonts w:ascii="Arial" w:hAnsi="Arial" w:cs="Arial"/>
-          <w:color w:val="333333"/>
-          <w:spacing w:val="-1"/>
-          <w:shd w:val="clear" w:color="auto" w:fill="FFFFFF"/>
-        </w:rPr>
-        <w:t xml:space="preserve"> the user is no longer dragging the element, the element is no longer the target for the drag operation.</w:t>
+        <w:t>event is fired when the element is dragged into a valid drop area.</w:t>
       </w:r>
     </w:p>
     <w:p>
@@ -664,7 +517,7 @@
           <w:spacing w:val="-1"/>
           <w:shd w:val="clear" w:color="auto" w:fill="FFFFFF"/>
         </w:rPr>
-        <w:t>dragleave</w:t>
+        <w:t>dragexit</w:t>
       </w:r>
       <w:proofErr w:type="spellEnd"/>
       <w:r>
@@ -674,25 +527,7 @@
           <w:spacing w:val="-1"/>
           <w:shd w:val="clear" w:color="auto" w:fill="FFFFFF"/>
         </w:rPr>
-        <w:t xml:space="preserve"> </w:t>
-      </w:r>
-      <w:r>
-        <w:rPr>
-          <w:rFonts w:ascii="Arial" w:hAnsi="Arial" w:cs="Arial"/>
-          <w:color w:val="333333"/>
-          <w:spacing w:val="-1"/>
-          <w:shd w:val="clear" w:color="auto" w:fill="FFFFFF"/>
-        </w:rPr>
-        <w:t>event is fired when</w:t>
-      </w:r>
-      <w:r>
-        <w:rPr>
-          <w:rFonts w:ascii="Arial" w:hAnsi="Arial" w:cs="Arial"/>
-          <w:color w:val="333333"/>
-          <w:spacing w:val="-1"/>
-          <w:shd w:val="clear" w:color="auto" w:fill="FFFFFF"/>
-        </w:rPr>
-        <w:t xml:space="preserve"> the element is dragged out of a valid drop area.</w:t>
+        <w:t xml:space="preserve"> event is fired when the user is no longer dragging the element, the element is no longer the target for the drag operation.</w:t>
       </w:r>
     </w:p>
     <w:p>
@@ -709,26 +544,14 @@
       <w:proofErr w:type="spellStart"/>
       <w:r>
         <w:rPr>
-          <w:sz w:val="24"/>
-        </w:rPr>
-        <w:t>dragover</w:t>
-      </w:r>
-      <w:proofErr w:type="spellEnd"/>
-      <w:r>
-        <w:rPr>
-          <w:sz w:val="24"/>
-        </w:rPr>
-        <w:t xml:space="preserve"> </w:t>
-      </w:r>
-      <w:r>
-        <w:rPr>
           <w:rFonts w:ascii="Arial" w:hAnsi="Arial" w:cs="Arial"/>
           <w:color w:val="333333"/>
           <w:spacing w:val="-1"/>
           <w:shd w:val="clear" w:color="auto" w:fill="FFFFFF"/>
         </w:rPr>
-        <w:t>event is fired</w:t>
-      </w:r>
+        <w:t>dragleave</w:t>
+      </w:r>
+      <w:proofErr w:type="spellEnd"/>
       <w:r>
         <w:rPr>
           <w:rFonts w:ascii="Arial" w:hAnsi="Arial" w:cs="Arial"/>
@@ -736,25 +559,7 @@
           <w:spacing w:val="-1"/>
           <w:shd w:val="clear" w:color="auto" w:fill="FFFFFF"/>
         </w:rPr>
-        <w:t xml:space="preserve"> every few hundred milliseconds</w:t>
-      </w:r>
-      <w:r>
-        <w:rPr>
-          <w:rFonts w:ascii="Arial" w:hAnsi="Arial" w:cs="Arial"/>
-          <w:color w:val="333333"/>
-          <w:spacing w:val="-1"/>
-          <w:shd w:val="clear" w:color="auto" w:fill="FFFFFF"/>
-        </w:rPr>
-        <w:t xml:space="preserve"> when</w:t>
-      </w:r>
-      <w:r>
-        <w:rPr>
-          <w:rFonts w:ascii="Arial" w:hAnsi="Arial" w:cs="Arial"/>
-          <w:color w:val="333333"/>
-          <w:spacing w:val="-1"/>
-          <w:shd w:val="clear" w:color="auto" w:fill="FFFFFF"/>
-        </w:rPr>
-        <w:t xml:space="preserve"> the element is being dragged over top of a valid drop area.</w:t>
+        <w:t xml:space="preserve"> event is fired when the element is dragged out of a valid drop area.</w:t>
       </w:r>
     </w:p>
     <w:p>
@@ -773,7 +578,7 @@
         <w:rPr>
           <w:sz w:val="24"/>
         </w:rPr>
-        <w:t>dragstart</w:t>
+        <w:t>dragover</w:t>
       </w:r>
       <w:proofErr w:type="spellEnd"/>
       <w:r>
@@ -789,16 +594,7 @@
           <w:spacing w:val="-1"/>
           <w:shd w:val="clear" w:color="auto" w:fill="FFFFFF"/>
         </w:rPr>
-        <w:t>event is fired when</w:t>
-      </w:r>
-      <w:r>
-        <w:rPr>
-          <w:rFonts w:ascii="Arial" w:hAnsi="Arial" w:cs="Arial"/>
-          <w:color w:val="333333"/>
-          <w:spacing w:val="-1"/>
-          <w:shd w:val="clear" w:color="auto" w:fill="FFFFFF"/>
-        </w:rPr>
-        <w:t xml:space="preserve"> the user starts dragging an element.</w:t>
+        <w:t>event is fired every few hundred milliseconds when the element is being dragged over top of a valid drop area.</w:t>
       </w:r>
     </w:p>
     <w:p>
@@ -812,11 +608,19 @@
           <w:sz w:val="24"/>
         </w:rPr>
       </w:pPr>
-      <w:r>
-        <w:rPr>
-          <w:sz w:val="24"/>
-        </w:rPr>
-        <w:t xml:space="preserve">drop </w:t>
+      <w:proofErr w:type="spellStart"/>
+      <w:r>
+        <w:rPr>
+          <w:sz w:val="24"/>
+        </w:rPr>
+        <w:t>dragstart</w:t>
+      </w:r>
+      <w:proofErr w:type="spellEnd"/>
+      <w:r>
+        <w:rPr>
+          <w:sz w:val="24"/>
+        </w:rPr>
+        <w:t xml:space="preserve"> </w:t>
       </w:r>
       <w:r>
         <w:rPr>
@@ -825,7 +629,25 @@
           <w:spacing w:val="-1"/>
           <w:shd w:val="clear" w:color="auto" w:fill="FFFFFF"/>
         </w:rPr>
-        <w:t>event is fired when</w:t>
+        <w:t>event is fired when the user starts dragging an element.</w:t>
+      </w:r>
+    </w:p>
+    <w:p>
+      <w:pPr>
+        <w:pStyle w:val="ListParagraph"/>
+        <w:numPr>
+          <w:ilvl w:val="0"/>
+          <w:numId w:val="4"/>
+        </w:numPr>
+        <w:rPr>
+          <w:sz w:val="24"/>
+        </w:rPr>
+      </w:pPr>
+      <w:r>
+        <w:rPr>
+          <w:sz w:val="24"/>
+        </w:rPr>
+        <w:t xml:space="preserve">drop </w:t>
       </w:r>
       <w:r>
         <w:rPr>
@@ -834,7 +656,7 @@
           <w:spacing w:val="-1"/>
           <w:shd w:val="clear" w:color="auto" w:fill="FFFFFF"/>
         </w:rPr>
-        <w:t xml:space="preserve"> the user drops the element on a valid drop area.</w:t>
+        <w:t>event is fired when the user drops the element on a valid drop area.</w:t>
       </w:r>
     </w:p>
     <w:p>
@@ -851,15 +673,7 @@
           <w:sz w:val="32"/>
           <w:u w:val="single"/>
         </w:rPr>
-        <w:t>Inspiration</w:t>
-      </w:r>
-      <w:r>
-        <w:rPr>
-          <w:b/>
-          <w:sz w:val="32"/>
-          <w:u w:val="single"/>
-        </w:rPr>
-        <w:t>:</w:t>
+        <w:t>Inspiration:</w:t>
       </w:r>
     </w:p>
     <w:p>
@@ -1026,7 +840,7 @@
   <w:abstractNum w:abstractNumId="0" w15:restartNumberingAfterBreak="0">
     <w:nsid w:val="018B5312"/>
     <w:multiLevelType w:val="hybridMultilevel"/>
-    <w:tmpl w:val="646035D2"/>
+    <w:tmpl w:val="CD166D98"/>
     <w:lvl w:ilvl="0" w:tplc="10090001">
       <w:start w:val="1"/>
       <w:numFmt w:val="bullet"/>
@@ -1887,10 +1701,12 @@
   <w:style w:type="paragraph" w:default="1" w:styleId="Normal">
     <w:name w:val="Normal"/>
     <w:qFormat/>
+    <w:rsid w:val="003C0619"/>
   </w:style>
   <w:style w:type="character" w:default="1" w:styleId="DefaultParagraphFont">
     <w:name w:val="Default Paragraph Font"/>
     <w:uiPriority w:val="1"/>
+    <w:semiHidden/>
     <w:unhideWhenUsed/>
   </w:style>
   <w:style w:type="table" w:default="1" w:styleId="TableNormal">

</xml_diff>

<commit_message>
Revert "Added drag and drop functionality"
</commit_message>
<xml_diff>
--- a/assets/Music Mixer Dev Notes.docx
+++ b/assets/Music Mixer Dev Notes.docx
@@ -49,7 +49,40 @@
           <w:b/>
           <w:sz w:val="28"/>
         </w:rPr>
-        <w:t>Instruments</w:t>
+        <w:t>Layout</w:t>
+      </w:r>
+    </w:p>
+    <w:p>
+      <w:pPr>
+        <w:pStyle w:val="ListParagraph"/>
+        <w:numPr>
+          <w:ilvl w:val="0"/>
+          <w:numId w:val="3"/>
+        </w:numPr>
+        <w:rPr>
+          <w:sz w:val="24"/>
+        </w:rPr>
+      </w:pPr>
+      <w:r>
+        <w:rPr>
+          <w:sz w:val="24"/>
+        </w:rPr>
+        <w:t>Change layout to make most sense and look as appealing as possible once everything is in place and programmed properly.</w:t>
+      </w:r>
+    </w:p>
+    <w:p>
+      <w:pPr>
+        <w:rPr>
+          <w:b/>
+          <w:sz w:val="28"/>
+        </w:rPr>
+      </w:pPr>
+      <w:r>
+        <w:rPr>
+          <w:b/>
+          <w:sz w:val="28"/>
+        </w:rPr>
+        <w:t>Stage</w:t>
       </w:r>
     </w:p>
     <w:p>
@@ -60,15 +93,44 @@
           <w:numId w:val="1"/>
         </w:numPr>
         <w:rPr>
-          <w:b/>
-          <w:sz w:val="24"/>
-        </w:rPr>
-      </w:pPr>
-      <w:r>
-        <w:rPr>
-          <w:sz w:val="24"/>
-        </w:rPr>
-        <w:t>Remove images on drums in icon drawer, only display when on the stage.</w:t>
+          <w:sz w:val="24"/>
+        </w:rPr>
+      </w:pPr>
+      <w:r>
+        <w:rPr>
+          <w:sz w:val="24"/>
+        </w:rPr>
+        <w:t>Find solution to sizing issue (</w:t>
+      </w:r>
+      <w:r>
+        <w:rPr>
+          <w:sz w:val="24"/>
+        </w:rPr>
+        <w:t xml:space="preserve">currently </w:t>
+      </w:r>
+      <w:r>
+        <w:rPr>
+          <w:sz w:val="24"/>
+        </w:rPr>
+        <w:t>will only be proper size if given fixed dimensions in HTML</w:t>
+      </w:r>
+      <w:r>
+        <w:rPr>
+          <w:sz w:val="24"/>
+        </w:rPr>
+        <w:t>, doesn’t allow it to be responsive</w:t>
+      </w:r>
+      <w:r>
+        <w:rPr>
+          <w:sz w:val="24"/>
+        </w:rPr>
+        <w:t>)</w:t>
+      </w:r>
+      <w:r>
+        <w:rPr>
+          <w:sz w:val="24"/>
+        </w:rPr>
+        <w:t>.</w:t>
       </w:r>
     </w:p>
     <w:p>
@@ -79,15 +141,31 @@
           <w:numId w:val="1"/>
         </w:numPr>
         <w:rPr>
-          <w:b/>
-          <w:sz w:val="24"/>
-        </w:rPr>
-      </w:pPr>
-      <w:r>
-        <w:rPr>
-          <w:sz w:val="24"/>
-        </w:rPr>
-        <w:t>Add icon to country drum, fix transparency issue on metal drum.</w:t>
+          <w:sz w:val="24"/>
+        </w:rPr>
+      </w:pPr>
+      <w:r>
+        <w:rPr>
+          <w:sz w:val="24"/>
+        </w:rPr>
+        <w:t>Add a border when an instrument is dragged within its bounds.</w:t>
+      </w:r>
+      <w:bookmarkStart w:id="0" w:name="_GoBack"/>
+      <w:bookmarkEnd w:id="0"/>
+    </w:p>
+    <w:p>
+      <w:pPr>
+        <w:rPr>
+          <w:b/>
+          <w:sz w:val="28"/>
+        </w:rPr>
+      </w:pPr>
+      <w:r>
+        <w:rPr>
+          <w:b/>
+          <w:sz w:val="28"/>
+        </w:rPr>
+        <w:t>Instruments</w:t>
       </w:r>
     </w:p>
     <w:p>
@@ -106,7 +184,7 @@
         <w:rPr>
           <w:sz w:val="24"/>
         </w:rPr>
-        <w:t>Allow drag and drop to the stage replacing the instrument from the same instrument group that is currently playing.</w:t>
+        <w:t>Remove images on drums in icon drawer, only display when on the stage.</w:t>
       </w:r>
     </w:p>
     <w:p>
@@ -125,6 +203,88 @@
         <w:rPr>
           <w:sz w:val="24"/>
         </w:rPr>
+        <w:t>Allow drag and drop to the stage (automatically placed in correct position when dragged within stage area).</w:t>
+      </w:r>
+    </w:p>
+    <w:p>
+      <w:pPr>
+        <w:pStyle w:val="ListParagraph"/>
+        <w:numPr>
+          <w:ilvl w:val="0"/>
+          <w:numId w:val="1"/>
+        </w:numPr>
+        <w:rPr>
+          <w:b/>
+          <w:sz w:val="24"/>
+        </w:rPr>
+      </w:pPr>
+      <w:r>
+        <w:rPr>
+          <w:sz w:val="24"/>
+        </w:rPr>
+        <w:t>Allow drag and drop off the stage.</w:t>
+      </w:r>
+    </w:p>
+    <w:p>
+      <w:pPr>
+        <w:pStyle w:val="ListParagraph"/>
+        <w:numPr>
+          <w:ilvl w:val="0"/>
+          <w:numId w:val="1"/>
+        </w:numPr>
+        <w:rPr>
+          <w:b/>
+          <w:sz w:val="24"/>
+        </w:rPr>
+      </w:pPr>
+      <w:r>
+        <w:rPr>
+          <w:sz w:val="24"/>
+        </w:rPr>
+        <w:t>Allow drag and drop to the stage</w:t>
+      </w:r>
+      <w:r>
+        <w:rPr>
+          <w:sz w:val="24"/>
+        </w:rPr>
+        <w:t xml:space="preserve"> replacing the instrument from the same instrument group that is currently playing.</w:t>
+      </w:r>
+    </w:p>
+    <w:p>
+      <w:pPr>
+        <w:pStyle w:val="ListParagraph"/>
+        <w:numPr>
+          <w:ilvl w:val="0"/>
+          <w:numId w:val="1"/>
+        </w:numPr>
+        <w:rPr>
+          <w:b/>
+          <w:sz w:val="24"/>
+        </w:rPr>
+      </w:pPr>
+      <w:r>
+        <w:rPr>
+          <w:sz w:val="24"/>
+        </w:rPr>
+        <w:t>Increase size when being dragged and dropped.</w:t>
+      </w:r>
+    </w:p>
+    <w:p>
+      <w:pPr>
+        <w:pStyle w:val="ListParagraph"/>
+        <w:numPr>
+          <w:ilvl w:val="0"/>
+          <w:numId w:val="1"/>
+        </w:numPr>
+        <w:rPr>
+          <w:b/>
+          <w:sz w:val="24"/>
+        </w:rPr>
+      </w:pPr>
+      <w:r>
+        <w:rPr>
+          <w:sz w:val="24"/>
+        </w:rPr>
         <w:t>Animate on stage while playing.</w:t>
       </w:r>
     </w:p>
@@ -195,7 +355,13 @@
         <w:rPr>
           <w:sz w:val="24"/>
         </w:rPr>
-        <w:t>Start playing according sound when an instrument is on the stage (only plays once the current bar is completed).</w:t>
+        <w:t>Start playing according sound when an instrument is on the stage</w:t>
+      </w:r>
+      <w:r>
+        <w:rPr>
+          <w:sz w:val="24"/>
+        </w:rPr>
+        <w:t xml:space="preserve"> (only plays once the current bar is completed).</w:t>
       </w:r>
     </w:p>
     <w:p>
@@ -223,7 +389,6 @@
           <w:sz w:val="28"/>
         </w:rPr>
       </w:pPr>
-      <w:bookmarkStart w:id="0" w:name="_Hlk3098506"/>
       <w:r>
         <w:rPr>
           <w:b/>
@@ -232,7 +397,6 @@
         <w:t>Lights</w:t>
       </w:r>
     </w:p>
-    <w:bookmarkEnd w:id="0"/>
     <w:p>
       <w:pPr>
         <w:pStyle w:val="ListParagraph"/>
@@ -261,6 +425,59 @@
       <w:pPr>
         <w:rPr>
           <w:b/>
+          <w:sz w:val="32"/>
+          <w:u w:val="single"/>
+        </w:rPr>
+      </w:pPr>
+    </w:p>
+    <w:p>
+      <w:pPr>
+        <w:rPr>
+          <w:b/>
+          <w:sz w:val="32"/>
+          <w:u w:val="single"/>
+        </w:rPr>
+      </w:pPr>
+    </w:p>
+    <w:p>
+      <w:pPr>
+        <w:rPr>
+          <w:b/>
+          <w:sz w:val="32"/>
+          <w:u w:val="single"/>
+        </w:rPr>
+      </w:pPr>
+    </w:p>
+    <w:p>
+      <w:pPr>
+        <w:rPr>
+          <w:b/>
+          <w:sz w:val="32"/>
+          <w:u w:val="single"/>
+        </w:rPr>
+      </w:pPr>
+      <w:r>
+        <w:rPr>
+          <w:b/>
+          <w:sz w:val="32"/>
+          <w:u w:val="single"/>
+        </w:rPr>
+        <w:lastRenderedPageBreak/>
+        <w:t>Research / Ideas</w:t>
+      </w:r>
+      <w:r>
+        <w:rPr>
+          <w:b/>
+          <w:sz w:val="32"/>
+          <w:u w:val="single"/>
+        </w:rPr>
+        <w:t>:</w:t>
+      </w:r>
+    </w:p>
+    <w:p>
+      <w:pPr>
+        <w:rPr>
+          <w:b/>
           <w:sz w:val="28"/>
         </w:rPr>
       </w:pPr>
@@ -269,7 +486,7 @@
           <w:b/>
           <w:sz w:val="28"/>
         </w:rPr>
-        <w:t>Extras</w:t>
+        <w:t>Drag Events</w:t>
       </w:r>
     </w:p>
     <w:p>
@@ -280,134 +497,32 @@
           <w:numId w:val="4"/>
         </w:numPr>
         <w:rPr>
-          <w:b/>
-          <w:sz w:val="28"/>
-        </w:rPr>
-      </w:pPr>
-      <w:r>
-        <w:rPr>
-          <w:sz w:val="24"/>
-        </w:rPr>
-        <w:t xml:space="preserve">Add instruction button that will display instructions in a </w:t>
-      </w:r>
-      <w:proofErr w:type="gramStart"/>
-      <w:r>
-        <w:rPr>
-          <w:sz w:val="24"/>
-        </w:rPr>
-        <w:t>pop up</w:t>
-      </w:r>
-      <w:proofErr w:type="gramEnd"/>
-      <w:r>
-        <w:rPr>
-          <w:sz w:val="24"/>
-        </w:rPr>
-        <w:t xml:space="preserve"> window.</w:t>
-      </w:r>
-    </w:p>
-    <w:p>
-      <w:pPr>
-        <w:rPr>
-          <w:sz w:val="24"/>
-        </w:rPr>
-      </w:pPr>
-    </w:p>
-    <w:p>
-      <w:pPr>
-        <w:rPr>
-          <w:b/>
-          <w:sz w:val="32"/>
-          <w:u w:val="single"/>
-        </w:rPr>
-      </w:pPr>
-    </w:p>
-    <w:p>
-      <w:pPr>
-        <w:rPr>
-          <w:b/>
-          <w:sz w:val="32"/>
-          <w:u w:val="single"/>
-        </w:rPr>
-      </w:pPr>
-    </w:p>
-    <w:p>
-      <w:pPr>
-        <w:rPr>
-          <w:b/>
-          <w:sz w:val="32"/>
-          <w:u w:val="single"/>
-        </w:rPr>
-      </w:pPr>
-    </w:p>
-    <w:p>
-      <w:pPr>
-        <w:rPr>
-          <w:b/>
-          <w:sz w:val="32"/>
-          <w:u w:val="single"/>
-        </w:rPr>
-      </w:pPr>
-    </w:p>
-    <w:p>
-      <w:pPr>
-        <w:rPr>
-          <w:b/>
-          <w:sz w:val="32"/>
-          <w:u w:val="single"/>
-        </w:rPr>
-      </w:pPr>
-    </w:p>
-    <w:p>
-      <w:pPr>
-        <w:rPr>
-          <w:b/>
-          <w:sz w:val="32"/>
-          <w:u w:val="single"/>
-        </w:rPr>
-      </w:pPr>
-    </w:p>
-    <w:p>
-      <w:pPr>
-        <w:rPr>
-          <w:b/>
-          <w:sz w:val="32"/>
-          <w:u w:val="single"/>
-        </w:rPr>
-      </w:pPr>
-    </w:p>
-    <w:p>
-      <w:pPr>
-        <w:rPr>
-          <w:b/>
-          <w:sz w:val="32"/>
-          <w:u w:val="single"/>
-        </w:rPr>
-      </w:pPr>
-      <w:bookmarkStart w:id="1" w:name="_GoBack"/>
-      <w:bookmarkEnd w:id="1"/>
-      <w:r>
-        <w:rPr>
-          <w:b/>
-          <w:sz w:val="32"/>
-          <w:u w:val="single"/>
-        </w:rPr>
-        <w:lastRenderedPageBreak/>
-        <w:t>Research / Ideas:</w:t>
-      </w:r>
-    </w:p>
-    <w:p>
-      <w:pPr>
-        <w:rPr>
-          <w:b/>
-          <w:sz w:val="28"/>
-        </w:rPr>
-      </w:pPr>
-      <w:r>
-        <w:rPr>
-          <w:b/>
-          <w:sz w:val="28"/>
-        </w:rPr>
-        <w:t>Drag Events</w:t>
+          <w:sz w:val="24"/>
+        </w:rPr>
+      </w:pPr>
+      <w:r>
+        <w:rPr>
+          <w:sz w:val="24"/>
+        </w:rPr>
+        <w:t xml:space="preserve">drag </w:t>
+      </w:r>
+      <w:r>
+        <w:rPr>
+          <w:rFonts w:ascii="Arial" w:hAnsi="Arial" w:cs="Arial"/>
+          <w:color w:val="333333"/>
+          <w:spacing w:val="-1"/>
+          <w:shd w:val="clear" w:color="auto" w:fill="FFFFFF"/>
+        </w:rPr>
+        <w:t>event is fired every few hundred milliseconds</w:t>
+      </w:r>
+      <w:r>
+        <w:rPr>
+          <w:rFonts w:ascii="Arial" w:hAnsi="Arial" w:cs="Arial"/>
+          <w:color w:val="333333"/>
+          <w:spacing w:val="-1"/>
+          <w:shd w:val="clear" w:color="auto" w:fill="FFFFFF"/>
+        </w:rPr>
+        <w:t xml:space="preserve"> as the user drags an element.</w:t>
       </w:r>
     </w:p>
     <w:p>
@@ -421,20 +536,19 @@
           <w:sz w:val="24"/>
         </w:rPr>
       </w:pPr>
-      <w:r>
-        <w:rPr>
-          <w:sz w:val="24"/>
-        </w:rPr>
-        <w:t xml:space="preserve">drag </w:t>
-      </w:r>
-      <w:r>
-        <w:rPr>
-          <w:rFonts w:ascii="Arial" w:hAnsi="Arial" w:cs="Arial"/>
-          <w:color w:val="333333"/>
-          <w:spacing w:val="-1"/>
-          <w:shd w:val="clear" w:color="auto" w:fill="FFFFFF"/>
-        </w:rPr>
-        <w:t>event is fired every few hundred milliseconds as the user drags an element.</w:t>
+      <w:proofErr w:type="spellStart"/>
+      <w:r>
+        <w:rPr>
+          <w:sz w:val="24"/>
+        </w:rPr>
+        <w:t>dragend</w:t>
+      </w:r>
+      <w:proofErr w:type="spellEnd"/>
+      <w:r>
+        <w:rPr>
+          <w:sz w:val="24"/>
+        </w:rPr>
+        <w:t xml:space="preserve"> event is fired when the user releases the mouse button, ending the drag operation.</w:t>
       </w:r>
     </w:p>
     <w:p>
@@ -453,14 +567,32 @@
         <w:rPr>
           <w:sz w:val="24"/>
         </w:rPr>
-        <w:t>dragend</w:t>
+        <w:t>dragenter</w:t>
       </w:r>
       <w:proofErr w:type="spellEnd"/>
       <w:r>
         <w:rPr>
           <w:sz w:val="24"/>
         </w:rPr>
-        <w:t xml:space="preserve"> event is fired when the user releases the mouse button, ending the drag operation.</w:t>
+        <w:t xml:space="preserve"> </w:t>
+      </w:r>
+      <w:r>
+        <w:rPr>
+          <w:rFonts w:ascii="Arial" w:hAnsi="Arial" w:cs="Arial"/>
+          <w:color w:val="333333"/>
+          <w:spacing w:val="-1"/>
+          <w:shd w:val="clear" w:color="auto" w:fill="FFFFFF"/>
+        </w:rPr>
+        <w:t>event is fired when</w:t>
+      </w:r>
+      <w:r>
+        <w:rPr>
+          <w:rFonts w:ascii="Arial" w:hAnsi="Arial" w:cs="Arial"/>
+          <w:color w:val="333333"/>
+          <w:spacing w:val="-1"/>
+          <w:shd w:val="clear" w:color="auto" w:fill="FFFFFF"/>
+        </w:rPr>
+        <w:t xml:space="preserve"> the element is dragged into a valid drop area.</w:t>
       </w:r>
     </w:p>
     <w:p>
@@ -477,25 +609,40 @@
       <w:proofErr w:type="spellStart"/>
       <w:r>
         <w:rPr>
-          <w:sz w:val="24"/>
-        </w:rPr>
-        <w:t>dragenter</w:t>
-      </w:r>
-      <w:proofErr w:type="spellEnd"/>
-      <w:r>
-        <w:rPr>
-          <w:sz w:val="24"/>
-        </w:rPr>
-        <w:t xml:space="preserve"> </w:t>
-      </w:r>
-      <w:r>
-        <w:rPr>
           <w:rFonts w:ascii="Arial" w:hAnsi="Arial" w:cs="Arial"/>
           <w:color w:val="333333"/>
           <w:spacing w:val="-1"/>
           <w:shd w:val="clear" w:color="auto" w:fill="FFFFFF"/>
         </w:rPr>
-        <w:t>event is fired when the element is dragged into a valid drop area.</w:t>
+        <w:t>dragexit</w:t>
+      </w:r>
+      <w:proofErr w:type="spellEnd"/>
+      <w:r>
+        <w:rPr>
+          <w:rFonts w:ascii="Arial" w:hAnsi="Arial" w:cs="Arial"/>
+          <w:color w:val="333333"/>
+          <w:spacing w:val="-1"/>
+          <w:shd w:val="clear" w:color="auto" w:fill="FFFFFF"/>
+        </w:rPr>
+        <w:t xml:space="preserve"> </w:t>
+      </w:r>
+      <w:r>
+        <w:rPr>
+          <w:rFonts w:ascii="Arial" w:hAnsi="Arial" w:cs="Arial"/>
+          <w:color w:val="333333"/>
+          <w:spacing w:val="-1"/>
+          <w:shd w:val="clear" w:color="auto" w:fill="FFFFFF"/>
+        </w:rPr>
+        <w:t>event is fired when</w:t>
+      </w:r>
+      <w:r>
+        <w:rPr>
+          <w:rFonts w:ascii="Arial" w:hAnsi="Arial" w:cs="Arial"/>
+          <w:color w:val="333333"/>
+          <w:spacing w:val="-1"/>
+          <w:shd w:val="clear" w:color="auto" w:fill="FFFFFF"/>
+        </w:rPr>
+        <w:t xml:space="preserve"> the user is no longer dragging the element, the element is no longer the target for the drag operation.</w:t>
       </w:r>
     </w:p>
     <w:p>
@@ -517,7 +664,7 @@
           <w:spacing w:val="-1"/>
           <w:shd w:val="clear" w:color="auto" w:fill="FFFFFF"/>
         </w:rPr>
-        <w:t>dragexit</w:t>
+        <w:t>dragleave</w:t>
       </w:r>
       <w:proofErr w:type="spellEnd"/>
       <w:r>
@@ -527,7 +674,25 @@
           <w:spacing w:val="-1"/>
           <w:shd w:val="clear" w:color="auto" w:fill="FFFFFF"/>
         </w:rPr>
-        <w:t xml:space="preserve"> event is fired when the user is no longer dragging the element, the element is no longer the target for the drag operation.</w:t>
+        <w:t xml:space="preserve"> </w:t>
+      </w:r>
+      <w:r>
+        <w:rPr>
+          <w:rFonts w:ascii="Arial" w:hAnsi="Arial" w:cs="Arial"/>
+          <w:color w:val="333333"/>
+          <w:spacing w:val="-1"/>
+          <w:shd w:val="clear" w:color="auto" w:fill="FFFFFF"/>
+        </w:rPr>
+        <w:t>event is fired when</w:t>
+      </w:r>
+      <w:r>
+        <w:rPr>
+          <w:rFonts w:ascii="Arial" w:hAnsi="Arial" w:cs="Arial"/>
+          <w:color w:val="333333"/>
+          <w:spacing w:val="-1"/>
+          <w:shd w:val="clear" w:color="auto" w:fill="FFFFFF"/>
+        </w:rPr>
+        <w:t xml:space="preserve"> the element is dragged out of a valid drop area.</w:t>
       </w:r>
     </w:p>
     <w:p>
@@ -544,14 +709,26 @@
       <w:proofErr w:type="spellStart"/>
       <w:r>
         <w:rPr>
+          <w:sz w:val="24"/>
+        </w:rPr>
+        <w:t>dragover</w:t>
+      </w:r>
+      <w:proofErr w:type="spellEnd"/>
+      <w:r>
+        <w:rPr>
+          <w:sz w:val="24"/>
+        </w:rPr>
+        <w:t xml:space="preserve"> </w:t>
+      </w:r>
+      <w:r>
+        <w:rPr>
           <w:rFonts w:ascii="Arial" w:hAnsi="Arial" w:cs="Arial"/>
           <w:color w:val="333333"/>
           <w:spacing w:val="-1"/>
           <w:shd w:val="clear" w:color="auto" w:fill="FFFFFF"/>
         </w:rPr>
-        <w:t>dragleave</w:t>
-      </w:r>
-      <w:proofErr w:type="spellEnd"/>
+        <w:t>event is fired</w:t>
+      </w:r>
       <w:r>
         <w:rPr>
           <w:rFonts w:ascii="Arial" w:hAnsi="Arial" w:cs="Arial"/>
@@ -559,7 +736,25 @@
           <w:spacing w:val="-1"/>
           <w:shd w:val="clear" w:color="auto" w:fill="FFFFFF"/>
         </w:rPr>
-        <w:t xml:space="preserve"> event is fired when the element is dragged out of a valid drop area.</w:t>
+        <w:t xml:space="preserve"> every few hundred milliseconds</w:t>
+      </w:r>
+      <w:r>
+        <w:rPr>
+          <w:rFonts w:ascii="Arial" w:hAnsi="Arial" w:cs="Arial"/>
+          <w:color w:val="333333"/>
+          <w:spacing w:val="-1"/>
+          <w:shd w:val="clear" w:color="auto" w:fill="FFFFFF"/>
+        </w:rPr>
+        <w:t xml:space="preserve"> when</w:t>
+      </w:r>
+      <w:r>
+        <w:rPr>
+          <w:rFonts w:ascii="Arial" w:hAnsi="Arial" w:cs="Arial"/>
+          <w:color w:val="333333"/>
+          <w:spacing w:val="-1"/>
+          <w:shd w:val="clear" w:color="auto" w:fill="FFFFFF"/>
+        </w:rPr>
+        <w:t xml:space="preserve"> the element is being dragged over top of a valid drop area.</w:t>
       </w:r>
     </w:p>
     <w:p>
@@ -578,7 +773,7 @@
         <w:rPr>
           <w:sz w:val="24"/>
         </w:rPr>
-        <w:t>dragover</w:t>
+        <w:t>dragstart</w:t>
       </w:r>
       <w:proofErr w:type="spellEnd"/>
       <w:r>
@@ -594,7 +789,16 @@
           <w:spacing w:val="-1"/>
           <w:shd w:val="clear" w:color="auto" w:fill="FFFFFF"/>
         </w:rPr>
-        <w:t>event is fired every few hundred milliseconds when the element is being dragged over top of a valid drop area.</w:t>
+        <w:t>event is fired when</w:t>
+      </w:r>
+      <w:r>
+        <w:rPr>
+          <w:rFonts w:ascii="Arial" w:hAnsi="Arial" w:cs="Arial"/>
+          <w:color w:val="333333"/>
+          <w:spacing w:val="-1"/>
+          <w:shd w:val="clear" w:color="auto" w:fill="FFFFFF"/>
+        </w:rPr>
+        <w:t xml:space="preserve"> the user starts dragging an element.</w:t>
       </w:r>
     </w:p>
     <w:p>
@@ -608,19 +812,11 @@
           <w:sz w:val="24"/>
         </w:rPr>
       </w:pPr>
-      <w:proofErr w:type="spellStart"/>
-      <w:r>
-        <w:rPr>
-          <w:sz w:val="24"/>
-        </w:rPr>
-        <w:t>dragstart</w:t>
-      </w:r>
-      <w:proofErr w:type="spellEnd"/>
-      <w:r>
-        <w:rPr>
-          <w:sz w:val="24"/>
-        </w:rPr>
-        <w:t xml:space="preserve"> </w:t>
+      <w:r>
+        <w:rPr>
+          <w:sz w:val="24"/>
+        </w:rPr>
+        <w:t xml:space="preserve">drop </w:t>
       </w:r>
       <w:r>
         <w:rPr>
@@ -629,25 +825,7 @@
           <w:spacing w:val="-1"/>
           <w:shd w:val="clear" w:color="auto" w:fill="FFFFFF"/>
         </w:rPr>
-        <w:t>event is fired when the user starts dragging an element.</w:t>
-      </w:r>
-    </w:p>
-    <w:p>
-      <w:pPr>
-        <w:pStyle w:val="ListParagraph"/>
-        <w:numPr>
-          <w:ilvl w:val="0"/>
-          <w:numId w:val="4"/>
-        </w:numPr>
-        <w:rPr>
-          <w:sz w:val="24"/>
-        </w:rPr>
-      </w:pPr>
-      <w:r>
-        <w:rPr>
-          <w:sz w:val="24"/>
-        </w:rPr>
-        <w:t xml:space="preserve">drop </w:t>
+        <w:t>event is fired when</w:t>
       </w:r>
       <w:r>
         <w:rPr>
@@ -656,7 +834,7 @@
           <w:spacing w:val="-1"/>
           <w:shd w:val="clear" w:color="auto" w:fill="FFFFFF"/>
         </w:rPr>
-        <w:t>event is fired when the user drops the element on a valid drop area.</w:t>
+        <w:t xml:space="preserve"> the user drops the element on a valid drop area.</w:t>
       </w:r>
     </w:p>
     <w:p>
@@ -673,7 +851,15 @@
           <w:sz w:val="32"/>
           <w:u w:val="single"/>
         </w:rPr>
-        <w:t>Inspiration:</w:t>
+        <w:t>Inspiration</w:t>
+      </w:r>
+      <w:r>
+        <w:rPr>
+          <w:b/>
+          <w:sz w:val="32"/>
+          <w:u w:val="single"/>
+        </w:rPr>
+        <w:t>:</w:t>
       </w:r>
     </w:p>
     <w:p>
@@ -840,7 +1026,7 @@
   <w:abstractNum w:abstractNumId="0" w15:restartNumberingAfterBreak="0">
     <w:nsid w:val="018B5312"/>
     <w:multiLevelType w:val="hybridMultilevel"/>
-    <w:tmpl w:val="CD166D98"/>
+    <w:tmpl w:val="646035D2"/>
     <w:lvl w:ilvl="0" w:tplc="10090001">
       <w:start w:val="1"/>
       <w:numFmt w:val="bullet"/>
@@ -1701,12 +1887,10 @@
   <w:style w:type="paragraph" w:default="1" w:styleId="Normal">
     <w:name w:val="Normal"/>
     <w:qFormat/>
-    <w:rsid w:val="003C0619"/>
   </w:style>
   <w:style w:type="character" w:default="1" w:styleId="DefaultParagraphFont">
     <w:name w:val="Default Paragraph Font"/>
     <w:uiPriority w:val="1"/>
-    <w:semiHidden/>
     <w:unhideWhenUsed/>
   </w:style>
   <w:style w:type="table" w:default="1" w:styleId="TableNormal">

</xml_diff>

<commit_message>
Revert "Revert "Added drag and drop functionality""
</commit_message>
<xml_diff>
--- a/assets/Music Mixer Dev Notes.docx
+++ b/assets/Music Mixer Dev Notes.docx
@@ -49,40 +49,7 @@
           <w:b/>
           <w:sz w:val="28"/>
         </w:rPr>
-        <w:t>Layout</w:t>
-      </w:r>
-    </w:p>
-    <w:p>
-      <w:pPr>
-        <w:pStyle w:val="ListParagraph"/>
-        <w:numPr>
-          <w:ilvl w:val="0"/>
-          <w:numId w:val="3"/>
-        </w:numPr>
-        <w:rPr>
-          <w:sz w:val="24"/>
-        </w:rPr>
-      </w:pPr>
-      <w:r>
-        <w:rPr>
-          <w:sz w:val="24"/>
-        </w:rPr>
-        <w:t>Change layout to make most sense and look as appealing as possible once everything is in place and programmed properly.</w:t>
-      </w:r>
-    </w:p>
-    <w:p>
-      <w:pPr>
-        <w:rPr>
-          <w:b/>
-          <w:sz w:val="28"/>
-        </w:rPr>
-      </w:pPr>
-      <w:r>
-        <w:rPr>
-          <w:b/>
-          <w:sz w:val="28"/>
-        </w:rPr>
-        <w:t>Stage</w:t>
+        <w:t>Instruments</w:t>
       </w:r>
     </w:p>
     <w:p>
@@ -93,44 +60,15 @@
           <w:numId w:val="1"/>
         </w:numPr>
         <w:rPr>
-          <w:sz w:val="24"/>
-        </w:rPr>
-      </w:pPr>
-      <w:r>
-        <w:rPr>
-          <w:sz w:val="24"/>
-        </w:rPr>
-        <w:t>Find solution to sizing issue (</w:t>
-      </w:r>
-      <w:r>
-        <w:rPr>
-          <w:sz w:val="24"/>
-        </w:rPr>
-        <w:t xml:space="preserve">currently </w:t>
-      </w:r>
-      <w:r>
-        <w:rPr>
-          <w:sz w:val="24"/>
-        </w:rPr>
-        <w:t>will only be proper size if given fixed dimensions in HTML</w:t>
-      </w:r>
-      <w:r>
-        <w:rPr>
-          <w:sz w:val="24"/>
-        </w:rPr>
-        <w:t>, doesn’t allow it to be responsive</w:t>
-      </w:r>
-      <w:r>
-        <w:rPr>
-          <w:sz w:val="24"/>
-        </w:rPr>
-        <w:t>)</w:t>
-      </w:r>
-      <w:r>
-        <w:rPr>
-          <w:sz w:val="24"/>
-        </w:rPr>
-        <w:t>.</w:t>
+          <w:b/>
+          <w:sz w:val="24"/>
+        </w:rPr>
+      </w:pPr>
+      <w:r>
+        <w:rPr>
+          <w:sz w:val="24"/>
+        </w:rPr>
+        <w:t>Remove images on drums in icon drawer, only display when on the stage.</w:t>
       </w:r>
     </w:p>
     <w:p>
@@ -141,31 +79,15 @@
           <w:numId w:val="1"/>
         </w:numPr>
         <w:rPr>
-          <w:sz w:val="24"/>
-        </w:rPr>
-      </w:pPr>
-      <w:r>
-        <w:rPr>
-          <w:sz w:val="24"/>
-        </w:rPr>
-        <w:t>Add a border when an instrument is dragged within its bounds.</w:t>
-      </w:r>
-      <w:bookmarkStart w:id="0" w:name="_GoBack"/>
-      <w:bookmarkEnd w:id="0"/>
-    </w:p>
-    <w:p>
-      <w:pPr>
-        <w:rPr>
-          <w:b/>
-          <w:sz w:val="28"/>
-        </w:rPr>
-      </w:pPr>
-      <w:r>
-        <w:rPr>
-          <w:b/>
-          <w:sz w:val="28"/>
-        </w:rPr>
-        <w:t>Instruments</w:t>
+          <w:b/>
+          <w:sz w:val="24"/>
+        </w:rPr>
+      </w:pPr>
+      <w:r>
+        <w:rPr>
+          <w:sz w:val="24"/>
+        </w:rPr>
+        <w:t>Add icon to country drum, fix transparency issue on metal drum.</w:t>
       </w:r>
     </w:p>
     <w:p>
@@ -184,7 +106,7 @@
         <w:rPr>
           <w:sz w:val="24"/>
         </w:rPr>
-        <w:t>Remove images on drums in icon drawer, only display when on the stage.</w:t>
+        <w:t>Allow drag and drop to the stage replacing the instrument from the same instrument group that is currently playing.</w:t>
       </w:r>
     </w:p>
     <w:p>
@@ -203,88 +125,6 @@
         <w:rPr>
           <w:sz w:val="24"/>
         </w:rPr>
-        <w:t>Allow drag and drop to the stage (automatically placed in correct position when dragged within stage area).</w:t>
-      </w:r>
-    </w:p>
-    <w:p>
-      <w:pPr>
-        <w:pStyle w:val="ListParagraph"/>
-        <w:numPr>
-          <w:ilvl w:val="0"/>
-          <w:numId w:val="1"/>
-        </w:numPr>
-        <w:rPr>
-          <w:b/>
-          <w:sz w:val="24"/>
-        </w:rPr>
-      </w:pPr>
-      <w:r>
-        <w:rPr>
-          <w:sz w:val="24"/>
-        </w:rPr>
-        <w:t>Allow drag and drop off the stage.</w:t>
-      </w:r>
-    </w:p>
-    <w:p>
-      <w:pPr>
-        <w:pStyle w:val="ListParagraph"/>
-        <w:numPr>
-          <w:ilvl w:val="0"/>
-          <w:numId w:val="1"/>
-        </w:numPr>
-        <w:rPr>
-          <w:b/>
-          <w:sz w:val="24"/>
-        </w:rPr>
-      </w:pPr>
-      <w:r>
-        <w:rPr>
-          <w:sz w:val="24"/>
-        </w:rPr>
-        <w:t>Allow drag and drop to the stage</w:t>
-      </w:r>
-      <w:r>
-        <w:rPr>
-          <w:sz w:val="24"/>
-        </w:rPr>
-        <w:t xml:space="preserve"> replacing the instrument from the same instrument group that is currently playing.</w:t>
-      </w:r>
-    </w:p>
-    <w:p>
-      <w:pPr>
-        <w:pStyle w:val="ListParagraph"/>
-        <w:numPr>
-          <w:ilvl w:val="0"/>
-          <w:numId w:val="1"/>
-        </w:numPr>
-        <w:rPr>
-          <w:b/>
-          <w:sz w:val="24"/>
-        </w:rPr>
-      </w:pPr>
-      <w:r>
-        <w:rPr>
-          <w:sz w:val="24"/>
-        </w:rPr>
-        <w:t>Increase size when being dragged and dropped.</w:t>
-      </w:r>
-    </w:p>
-    <w:p>
-      <w:pPr>
-        <w:pStyle w:val="ListParagraph"/>
-        <w:numPr>
-          <w:ilvl w:val="0"/>
-          <w:numId w:val="1"/>
-        </w:numPr>
-        <w:rPr>
-          <w:b/>
-          <w:sz w:val="24"/>
-        </w:rPr>
-      </w:pPr>
-      <w:r>
-        <w:rPr>
-          <w:sz w:val="24"/>
-        </w:rPr>
         <w:t>Animate on stage while playing.</w:t>
       </w:r>
     </w:p>
@@ -355,13 +195,7 @@
         <w:rPr>
           <w:sz w:val="24"/>
         </w:rPr>
-        <w:t>Start playing according sound when an instrument is on the stage</w:t>
-      </w:r>
-      <w:r>
-        <w:rPr>
-          <w:sz w:val="24"/>
-        </w:rPr>
-        <w:t xml:space="preserve"> (only plays once the current bar is completed).</w:t>
+        <w:t>Start playing according sound when an instrument is on the stage (only plays once the current bar is completed).</w:t>
       </w:r>
     </w:p>
     <w:p>
@@ -389,6 +223,7 @@
           <w:sz w:val="28"/>
         </w:rPr>
       </w:pPr>
+      <w:bookmarkStart w:id="0" w:name="_Hlk3098506"/>
       <w:r>
         <w:rPr>
           <w:b/>
@@ -397,6 +232,7 @@
         <w:t>Lights</w:t>
       </w:r>
     </w:p>
+    <w:bookmarkEnd w:id="0"/>
     <w:p>
       <w:pPr>
         <w:pStyle w:val="ListParagraph"/>
@@ -425,59 +261,6 @@
       <w:pPr>
         <w:rPr>
           <w:b/>
-          <w:sz w:val="32"/>
-          <w:u w:val="single"/>
-        </w:rPr>
-      </w:pPr>
-    </w:p>
-    <w:p>
-      <w:pPr>
-        <w:rPr>
-          <w:b/>
-          <w:sz w:val="32"/>
-          <w:u w:val="single"/>
-        </w:rPr>
-      </w:pPr>
-    </w:p>
-    <w:p>
-      <w:pPr>
-        <w:rPr>
-          <w:b/>
-          <w:sz w:val="32"/>
-          <w:u w:val="single"/>
-        </w:rPr>
-      </w:pPr>
-    </w:p>
-    <w:p>
-      <w:pPr>
-        <w:rPr>
-          <w:b/>
-          <w:sz w:val="32"/>
-          <w:u w:val="single"/>
-        </w:rPr>
-      </w:pPr>
-      <w:r>
-        <w:rPr>
-          <w:b/>
-          <w:sz w:val="32"/>
-          <w:u w:val="single"/>
-        </w:rPr>
-        <w:lastRenderedPageBreak/>
-        <w:t>Research / Ideas</w:t>
-      </w:r>
-      <w:r>
-        <w:rPr>
-          <w:b/>
-          <w:sz w:val="32"/>
-          <w:u w:val="single"/>
-        </w:rPr>
-        <w:t>:</w:t>
-      </w:r>
-    </w:p>
-    <w:p>
-      <w:pPr>
-        <w:rPr>
-          <w:b/>
           <w:sz w:val="28"/>
         </w:rPr>
       </w:pPr>
@@ -486,7 +269,7 @@
           <w:b/>
           <w:sz w:val="28"/>
         </w:rPr>
-        <w:t>Drag Events</w:t>
+        <w:t>Extras</w:t>
       </w:r>
     </w:p>
     <w:p>
@@ -497,32 +280,134 @@
           <w:numId w:val="4"/>
         </w:numPr>
         <w:rPr>
-          <w:sz w:val="24"/>
-        </w:rPr>
-      </w:pPr>
-      <w:r>
-        <w:rPr>
-          <w:sz w:val="24"/>
-        </w:rPr>
-        <w:t xml:space="preserve">drag </w:t>
-      </w:r>
-      <w:r>
-        <w:rPr>
-          <w:rFonts w:ascii="Arial" w:hAnsi="Arial" w:cs="Arial"/>
-          <w:color w:val="333333"/>
-          <w:spacing w:val="-1"/>
-          <w:shd w:val="clear" w:color="auto" w:fill="FFFFFF"/>
-        </w:rPr>
-        <w:t>event is fired every few hundred milliseconds</w:t>
-      </w:r>
-      <w:r>
-        <w:rPr>
-          <w:rFonts w:ascii="Arial" w:hAnsi="Arial" w:cs="Arial"/>
-          <w:color w:val="333333"/>
-          <w:spacing w:val="-1"/>
-          <w:shd w:val="clear" w:color="auto" w:fill="FFFFFF"/>
-        </w:rPr>
-        <w:t xml:space="preserve"> as the user drags an element.</w:t>
+          <w:b/>
+          <w:sz w:val="28"/>
+        </w:rPr>
+      </w:pPr>
+      <w:r>
+        <w:rPr>
+          <w:sz w:val="24"/>
+        </w:rPr>
+        <w:t xml:space="preserve">Add instruction button that will display instructions in a </w:t>
+      </w:r>
+      <w:proofErr w:type="gramStart"/>
+      <w:r>
+        <w:rPr>
+          <w:sz w:val="24"/>
+        </w:rPr>
+        <w:t>pop up</w:t>
+      </w:r>
+      <w:proofErr w:type="gramEnd"/>
+      <w:r>
+        <w:rPr>
+          <w:sz w:val="24"/>
+        </w:rPr>
+        <w:t xml:space="preserve"> window.</w:t>
+      </w:r>
+    </w:p>
+    <w:p>
+      <w:pPr>
+        <w:rPr>
+          <w:sz w:val="24"/>
+        </w:rPr>
+      </w:pPr>
+    </w:p>
+    <w:p>
+      <w:pPr>
+        <w:rPr>
+          <w:b/>
+          <w:sz w:val="32"/>
+          <w:u w:val="single"/>
+        </w:rPr>
+      </w:pPr>
+    </w:p>
+    <w:p>
+      <w:pPr>
+        <w:rPr>
+          <w:b/>
+          <w:sz w:val="32"/>
+          <w:u w:val="single"/>
+        </w:rPr>
+      </w:pPr>
+    </w:p>
+    <w:p>
+      <w:pPr>
+        <w:rPr>
+          <w:b/>
+          <w:sz w:val="32"/>
+          <w:u w:val="single"/>
+        </w:rPr>
+      </w:pPr>
+    </w:p>
+    <w:p>
+      <w:pPr>
+        <w:rPr>
+          <w:b/>
+          <w:sz w:val="32"/>
+          <w:u w:val="single"/>
+        </w:rPr>
+      </w:pPr>
+    </w:p>
+    <w:p>
+      <w:pPr>
+        <w:rPr>
+          <w:b/>
+          <w:sz w:val="32"/>
+          <w:u w:val="single"/>
+        </w:rPr>
+      </w:pPr>
+    </w:p>
+    <w:p>
+      <w:pPr>
+        <w:rPr>
+          <w:b/>
+          <w:sz w:val="32"/>
+          <w:u w:val="single"/>
+        </w:rPr>
+      </w:pPr>
+    </w:p>
+    <w:p>
+      <w:pPr>
+        <w:rPr>
+          <w:b/>
+          <w:sz w:val="32"/>
+          <w:u w:val="single"/>
+        </w:rPr>
+      </w:pPr>
+    </w:p>
+    <w:p>
+      <w:pPr>
+        <w:rPr>
+          <w:b/>
+          <w:sz w:val="32"/>
+          <w:u w:val="single"/>
+        </w:rPr>
+      </w:pPr>
+      <w:bookmarkStart w:id="1" w:name="_GoBack"/>
+      <w:bookmarkEnd w:id="1"/>
+      <w:r>
+        <w:rPr>
+          <w:b/>
+          <w:sz w:val="32"/>
+          <w:u w:val="single"/>
+        </w:rPr>
+        <w:lastRenderedPageBreak/>
+        <w:t>Research / Ideas:</w:t>
+      </w:r>
+    </w:p>
+    <w:p>
+      <w:pPr>
+        <w:rPr>
+          <w:b/>
+          <w:sz w:val="28"/>
+        </w:rPr>
+      </w:pPr>
+      <w:r>
+        <w:rPr>
+          <w:b/>
+          <w:sz w:val="28"/>
+        </w:rPr>
+        <w:t>Drag Events</w:t>
       </w:r>
     </w:p>
     <w:p>
@@ -536,19 +421,20 @@
           <w:sz w:val="24"/>
         </w:rPr>
       </w:pPr>
-      <w:proofErr w:type="spellStart"/>
-      <w:r>
-        <w:rPr>
-          <w:sz w:val="24"/>
-        </w:rPr>
-        <w:t>dragend</w:t>
-      </w:r>
-      <w:proofErr w:type="spellEnd"/>
-      <w:r>
-        <w:rPr>
-          <w:sz w:val="24"/>
-        </w:rPr>
-        <w:t xml:space="preserve"> event is fired when the user releases the mouse button, ending the drag operation.</w:t>
+      <w:r>
+        <w:rPr>
+          <w:sz w:val="24"/>
+        </w:rPr>
+        <w:t xml:space="preserve">drag </w:t>
+      </w:r>
+      <w:r>
+        <w:rPr>
+          <w:rFonts w:ascii="Arial" w:hAnsi="Arial" w:cs="Arial"/>
+          <w:color w:val="333333"/>
+          <w:spacing w:val="-1"/>
+          <w:shd w:val="clear" w:color="auto" w:fill="FFFFFF"/>
+        </w:rPr>
+        <w:t>event is fired every few hundred milliseconds as the user drags an element.</w:t>
       </w:r>
     </w:p>
     <w:p>
@@ -567,32 +453,14 @@
         <w:rPr>
           <w:sz w:val="24"/>
         </w:rPr>
-        <w:t>dragenter</w:t>
+        <w:t>dragend</w:t>
       </w:r>
       <w:proofErr w:type="spellEnd"/>
       <w:r>
         <w:rPr>
           <w:sz w:val="24"/>
         </w:rPr>
-        <w:t xml:space="preserve"> </w:t>
-      </w:r>
-      <w:r>
-        <w:rPr>
-          <w:rFonts w:ascii="Arial" w:hAnsi="Arial" w:cs="Arial"/>
-          <w:color w:val="333333"/>
-          <w:spacing w:val="-1"/>
-          <w:shd w:val="clear" w:color="auto" w:fill="FFFFFF"/>
-        </w:rPr>
-        <w:t>event is fired when</w:t>
-      </w:r>
-      <w:r>
-        <w:rPr>
-          <w:rFonts w:ascii="Arial" w:hAnsi="Arial" w:cs="Arial"/>
-          <w:color w:val="333333"/>
-          <w:spacing w:val="-1"/>
-          <w:shd w:val="clear" w:color="auto" w:fill="FFFFFF"/>
-        </w:rPr>
-        <w:t xml:space="preserve"> the element is dragged into a valid drop area.</w:t>
+        <w:t xml:space="preserve"> event is fired when the user releases the mouse button, ending the drag operation.</w:t>
       </w:r>
     </w:p>
     <w:p>
@@ -609,40 +477,25 @@
       <w:proofErr w:type="spellStart"/>
       <w:r>
         <w:rPr>
+          <w:sz w:val="24"/>
+        </w:rPr>
+        <w:t>dragenter</w:t>
+      </w:r>
+      <w:proofErr w:type="spellEnd"/>
+      <w:r>
+        <w:rPr>
+          <w:sz w:val="24"/>
+        </w:rPr>
+        <w:t xml:space="preserve"> </w:t>
+      </w:r>
+      <w:r>
+        <w:rPr>
           <w:rFonts w:ascii="Arial" w:hAnsi="Arial" w:cs="Arial"/>
           <w:color w:val="333333"/>
           <w:spacing w:val="-1"/>
           <w:shd w:val="clear" w:color="auto" w:fill="FFFFFF"/>
         </w:rPr>
-        <w:t>dragexit</w:t>
-      </w:r>
-      <w:proofErr w:type="spellEnd"/>
-      <w:r>
-        <w:rPr>
-          <w:rFonts w:ascii="Arial" w:hAnsi="Arial" w:cs="Arial"/>
-          <w:color w:val="333333"/>
-          <w:spacing w:val="-1"/>
-          <w:shd w:val="clear" w:color="auto" w:fill="FFFFFF"/>
-        </w:rPr>
-        <w:t xml:space="preserve"> </w:t>
-      </w:r>
-      <w:r>
-        <w:rPr>
-          <w:rFonts w:ascii="Arial" w:hAnsi="Arial" w:cs="Arial"/>
-          <w:color w:val="333333"/>
-          <w:spacing w:val="-1"/>
-          <w:shd w:val="clear" w:color="auto" w:fill="FFFFFF"/>
-        </w:rPr>
-        <w:t>event is fired when</w:t>
-      </w:r>
-      <w:r>
-        <w:rPr>
-          <w:rFonts w:ascii="Arial" w:hAnsi="Arial" w:cs="Arial"/>
-          <w:color w:val="333333"/>
-          <w:spacing w:val="-1"/>
-          <w:shd w:val="clear" w:color="auto" w:fill="FFFFFF"/>
-        </w:rPr>
-        <w:t xml:space="preserve"> the user is no longer dragging the element, the element is no longer the target for the drag operation.</w:t>
+        <w:t>event is fired when the element is dragged into a valid drop area.</w:t>
       </w:r>
     </w:p>
     <w:p>
@@ -664,7 +517,7 @@
           <w:spacing w:val="-1"/>
           <w:shd w:val="clear" w:color="auto" w:fill="FFFFFF"/>
         </w:rPr>
-        <w:t>dragleave</w:t>
+        <w:t>dragexit</w:t>
       </w:r>
       <w:proofErr w:type="spellEnd"/>
       <w:r>
@@ -674,25 +527,7 @@
           <w:spacing w:val="-1"/>
           <w:shd w:val="clear" w:color="auto" w:fill="FFFFFF"/>
         </w:rPr>
-        <w:t xml:space="preserve"> </w:t>
-      </w:r>
-      <w:r>
-        <w:rPr>
-          <w:rFonts w:ascii="Arial" w:hAnsi="Arial" w:cs="Arial"/>
-          <w:color w:val="333333"/>
-          <w:spacing w:val="-1"/>
-          <w:shd w:val="clear" w:color="auto" w:fill="FFFFFF"/>
-        </w:rPr>
-        <w:t>event is fired when</w:t>
-      </w:r>
-      <w:r>
-        <w:rPr>
-          <w:rFonts w:ascii="Arial" w:hAnsi="Arial" w:cs="Arial"/>
-          <w:color w:val="333333"/>
-          <w:spacing w:val="-1"/>
-          <w:shd w:val="clear" w:color="auto" w:fill="FFFFFF"/>
-        </w:rPr>
-        <w:t xml:space="preserve"> the element is dragged out of a valid drop area.</w:t>
+        <w:t xml:space="preserve"> event is fired when the user is no longer dragging the element, the element is no longer the target for the drag operation.</w:t>
       </w:r>
     </w:p>
     <w:p>
@@ -709,26 +544,14 @@
       <w:proofErr w:type="spellStart"/>
       <w:r>
         <w:rPr>
-          <w:sz w:val="24"/>
-        </w:rPr>
-        <w:t>dragover</w:t>
-      </w:r>
-      <w:proofErr w:type="spellEnd"/>
-      <w:r>
-        <w:rPr>
-          <w:sz w:val="24"/>
-        </w:rPr>
-        <w:t xml:space="preserve"> </w:t>
-      </w:r>
-      <w:r>
-        <w:rPr>
           <w:rFonts w:ascii="Arial" w:hAnsi="Arial" w:cs="Arial"/>
           <w:color w:val="333333"/>
           <w:spacing w:val="-1"/>
           <w:shd w:val="clear" w:color="auto" w:fill="FFFFFF"/>
         </w:rPr>
-        <w:t>event is fired</w:t>
-      </w:r>
+        <w:t>dragleave</w:t>
+      </w:r>
+      <w:proofErr w:type="spellEnd"/>
       <w:r>
         <w:rPr>
           <w:rFonts w:ascii="Arial" w:hAnsi="Arial" w:cs="Arial"/>
@@ -736,25 +559,7 @@
           <w:spacing w:val="-1"/>
           <w:shd w:val="clear" w:color="auto" w:fill="FFFFFF"/>
         </w:rPr>
-        <w:t xml:space="preserve"> every few hundred milliseconds</w:t>
-      </w:r>
-      <w:r>
-        <w:rPr>
-          <w:rFonts w:ascii="Arial" w:hAnsi="Arial" w:cs="Arial"/>
-          <w:color w:val="333333"/>
-          <w:spacing w:val="-1"/>
-          <w:shd w:val="clear" w:color="auto" w:fill="FFFFFF"/>
-        </w:rPr>
-        <w:t xml:space="preserve"> when</w:t>
-      </w:r>
-      <w:r>
-        <w:rPr>
-          <w:rFonts w:ascii="Arial" w:hAnsi="Arial" w:cs="Arial"/>
-          <w:color w:val="333333"/>
-          <w:spacing w:val="-1"/>
-          <w:shd w:val="clear" w:color="auto" w:fill="FFFFFF"/>
-        </w:rPr>
-        <w:t xml:space="preserve"> the element is being dragged over top of a valid drop area.</w:t>
+        <w:t xml:space="preserve"> event is fired when the element is dragged out of a valid drop area.</w:t>
       </w:r>
     </w:p>
     <w:p>
@@ -773,7 +578,7 @@
         <w:rPr>
           <w:sz w:val="24"/>
         </w:rPr>
-        <w:t>dragstart</w:t>
+        <w:t>dragover</w:t>
       </w:r>
       <w:proofErr w:type="spellEnd"/>
       <w:r>
@@ -789,16 +594,7 @@
           <w:spacing w:val="-1"/>
           <w:shd w:val="clear" w:color="auto" w:fill="FFFFFF"/>
         </w:rPr>
-        <w:t>event is fired when</w:t>
-      </w:r>
-      <w:r>
-        <w:rPr>
-          <w:rFonts w:ascii="Arial" w:hAnsi="Arial" w:cs="Arial"/>
-          <w:color w:val="333333"/>
-          <w:spacing w:val="-1"/>
-          <w:shd w:val="clear" w:color="auto" w:fill="FFFFFF"/>
-        </w:rPr>
-        <w:t xml:space="preserve"> the user starts dragging an element.</w:t>
+        <w:t>event is fired every few hundred milliseconds when the element is being dragged over top of a valid drop area.</w:t>
       </w:r>
     </w:p>
     <w:p>
@@ -812,11 +608,19 @@
           <w:sz w:val="24"/>
         </w:rPr>
       </w:pPr>
-      <w:r>
-        <w:rPr>
-          <w:sz w:val="24"/>
-        </w:rPr>
-        <w:t xml:space="preserve">drop </w:t>
+      <w:proofErr w:type="spellStart"/>
+      <w:r>
+        <w:rPr>
+          <w:sz w:val="24"/>
+        </w:rPr>
+        <w:t>dragstart</w:t>
+      </w:r>
+      <w:proofErr w:type="spellEnd"/>
+      <w:r>
+        <w:rPr>
+          <w:sz w:val="24"/>
+        </w:rPr>
+        <w:t xml:space="preserve"> </w:t>
       </w:r>
       <w:r>
         <w:rPr>
@@ -825,7 +629,25 @@
           <w:spacing w:val="-1"/>
           <w:shd w:val="clear" w:color="auto" w:fill="FFFFFF"/>
         </w:rPr>
-        <w:t>event is fired when</w:t>
+        <w:t>event is fired when the user starts dragging an element.</w:t>
+      </w:r>
+    </w:p>
+    <w:p>
+      <w:pPr>
+        <w:pStyle w:val="ListParagraph"/>
+        <w:numPr>
+          <w:ilvl w:val="0"/>
+          <w:numId w:val="4"/>
+        </w:numPr>
+        <w:rPr>
+          <w:sz w:val="24"/>
+        </w:rPr>
+      </w:pPr>
+      <w:r>
+        <w:rPr>
+          <w:sz w:val="24"/>
+        </w:rPr>
+        <w:t xml:space="preserve">drop </w:t>
       </w:r>
       <w:r>
         <w:rPr>
@@ -834,7 +656,7 @@
           <w:spacing w:val="-1"/>
           <w:shd w:val="clear" w:color="auto" w:fill="FFFFFF"/>
         </w:rPr>
-        <w:t xml:space="preserve"> the user drops the element on a valid drop area.</w:t>
+        <w:t>event is fired when the user drops the element on a valid drop area.</w:t>
       </w:r>
     </w:p>
     <w:p>
@@ -851,15 +673,7 @@
           <w:sz w:val="32"/>
           <w:u w:val="single"/>
         </w:rPr>
-        <w:t>Inspiration</w:t>
-      </w:r>
-      <w:r>
-        <w:rPr>
-          <w:b/>
-          <w:sz w:val="32"/>
-          <w:u w:val="single"/>
-        </w:rPr>
-        <w:t>:</w:t>
+        <w:t>Inspiration:</w:t>
       </w:r>
     </w:p>
     <w:p>
@@ -1026,7 +840,7 @@
   <w:abstractNum w:abstractNumId="0" w15:restartNumberingAfterBreak="0">
     <w:nsid w:val="018B5312"/>
     <w:multiLevelType w:val="hybridMultilevel"/>
-    <w:tmpl w:val="646035D2"/>
+    <w:tmpl w:val="CD166D98"/>
     <w:lvl w:ilvl="0" w:tplc="10090001">
       <w:start w:val="1"/>
       <w:numFmt w:val="bullet"/>
@@ -1887,10 +1701,12 @@
   <w:style w:type="paragraph" w:default="1" w:styleId="Normal">
     <w:name w:val="Normal"/>
     <w:qFormat/>
+    <w:rsid w:val="003C0619"/>
   </w:style>
   <w:style w:type="character" w:default="1" w:styleId="DefaultParagraphFont">
     <w:name w:val="Default Paragraph Font"/>
     <w:uiPriority w:val="1"/>
+    <w:semiHidden/>
     <w:unhideWhenUsed/>
   </w:style>
   <w:style w:type="table" w:default="1" w:styleId="TableNormal">

</xml_diff>